<commit_message>
HTML Dasmoto Arts and Crafts
</commit_message>
<xml_diff>
--- a/stuff/Getting started with JavaScript/getting started with JavaScript.docx
+++ b/stuff/Getting started with JavaScript/getting started with JavaScript.docx
@@ -26990,6 +26990,460 @@
     </w:p>
     <w:p>
       <w:pPr>
+        <w:pStyle w:val="Heading2"/>
+        <w:rPr>
+          <w:rFonts w:eastAsia="Times New Roman"/>
+        </w:rPr>
+      </w:pPr>
+      <w:r>
+        <w:rPr>
+          <w:rFonts w:eastAsia="Times New Roman"/>
+        </w:rPr>
+        <w:lastRenderedPageBreak/>
+        <w:t>CONDITIONAL STATEMENTS</w:t>
+      </w:r>
+    </w:p>
+    <w:p>
+      <w:pPr>
+        <w:pStyle w:val="Heading1"/>
+        <w:rPr>
+          <w:rFonts w:eastAsia="Times New Roman"/>
+        </w:rPr>
+      </w:pPr>
+      <w:r>
+        <w:rPr>
+          <w:rFonts w:eastAsia="Times New Roman"/>
+        </w:rPr>
+        <w:t>What are Conditional Statements?</w:t>
+      </w:r>
+    </w:p>
+    <w:p>
+      <w:pPr>
+        <w:shd w:val="clear" w:color="auto" w:fill="FFFFFF"/>
+        <w:spacing w:after="100" w:afterAutospacing="1" w:line="240" w:lineRule="auto"/>
+        <w:rPr>
+          <w:rFonts w:ascii="Segoe UI" w:eastAsia="Times New Roman" w:hAnsi="Segoe UI" w:cs="Segoe UI"/>
+          <w:color w:val="484848"/>
+          <w:sz w:val="24"/>
+          <w:szCs w:val="24"/>
+        </w:rPr>
+      </w:pPr>
+      <w:r>
+        <w:rPr>
+          <w:rFonts w:ascii="Segoe UI" w:eastAsia="Times New Roman" w:hAnsi="Segoe UI" w:cs="Segoe UI"/>
+          <w:color w:val="484848"/>
+          <w:sz w:val="24"/>
+          <w:szCs w:val="24"/>
+        </w:rPr>
+        <w:t>In life, we make decisions based on circumstances. Think of an everyday decision as mundane as falling asleep — if we are tired, we go to bed, otherwise, we wake up and start our day.</w:t>
+      </w:r>
+    </w:p>
+    <w:p>
+      <w:pPr>
+        <w:shd w:val="clear" w:color="auto" w:fill="FFFFFF"/>
+        <w:spacing w:after="100" w:afterAutospacing="1" w:line="240" w:lineRule="auto"/>
+        <w:rPr>
+          <w:rFonts w:ascii="Segoe UI" w:eastAsia="Times New Roman" w:hAnsi="Segoe UI" w:cs="Segoe UI"/>
+          <w:color w:val="484848"/>
+          <w:sz w:val="24"/>
+          <w:szCs w:val="24"/>
+        </w:rPr>
+      </w:pPr>
+      <w:r>
+        <w:rPr>
+          <w:rFonts w:ascii="Segoe UI" w:eastAsia="Times New Roman" w:hAnsi="Segoe UI" w:cs="Segoe UI"/>
+          <w:color w:val="484848"/>
+          <w:sz w:val="24"/>
+          <w:szCs w:val="24"/>
+        </w:rPr>
+        <w:t>These if-else decisions can be modeled in code by creating </w:t>
+      </w:r>
+      <w:r>
+        <w:rPr>
+          <w:rFonts w:ascii="Segoe UI" w:eastAsia="Times New Roman" w:hAnsi="Segoe UI" w:cs="Segoe UI"/>
+          <w:i/>
+          <w:iCs/>
+          <w:color w:val="484848"/>
+          <w:sz w:val="24"/>
+          <w:szCs w:val="24"/>
+        </w:rPr>
+        <w:t>conditional statements</w:t>
+      </w:r>
+      <w:r>
+        <w:rPr>
+          <w:rFonts w:ascii="Segoe UI" w:eastAsia="Times New Roman" w:hAnsi="Segoe UI" w:cs="Segoe UI"/>
+          <w:color w:val="484848"/>
+          <w:sz w:val="24"/>
+          <w:szCs w:val="24"/>
+        </w:rPr>
+        <w:t>. A conditional statement checks a specific condition(s) and performs a task based on the condition(s).</w:t>
+      </w:r>
+    </w:p>
+    <w:p>
+      <w:pPr>
+        <w:shd w:val="clear" w:color="auto" w:fill="FFFFFF"/>
+        <w:spacing w:after="100" w:afterAutospacing="1" w:line="240" w:lineRule="auto"/>
+        <w:rPr>
+          <w:rFonts w:ascii="Segoe UI" w:eastAsia="Times New Roman" w:hAnsi="Segoe UI" w:cs="Segoe UI"/>
+          <w:color w:val="484848"/>
+          <w:sz w:val="24"/>
+          <w:szCs w:val="24"/>
+        </w:rPr>
+      </w:pPr>
+      <w:r>
+        <w:rPr>
+          <w:rFonts w:ascii="Segoe UI" w:eastAsia="Times New Roman" w:hAnsi="Segoe UI" w:cs="Segoe UI"/>
+          <w:color w:val="484848"/>
+          <w:sz w:val="24"/>
+          <w:szCs w:val="24"/>
+        </w:rPr>
+        <w:t>In this lesson, we will explore how programs make decisions by evaluating conditions and introduce logic into our code!</w:t>
+      </w:r>
+    </w:p>
+    <w:p>
+      <w:pPr>
+        <w:shd w:val="clear" w:color="auto" w:fill="FFFFFF"/>
+        <w:spacing w:after="100" w:afterAutospacing="1" w:line="240" w:lineRule="auto"/>
+        <w:rPr>
+          <w:rFonts w:ascii="Segoe UI" w:eastAsia="Times New Roman" w:hAnsi="Segoe UI" w:cs="Segoe UI"/>
+          <w:color w:val="484848"/>
+          <w:sz w:val="24"/>
+          <w:szCs w:val="24"/>
+        </w:rPr>
+      </w:pPr>
+      <w:r>
+        <w:rPr>
+          <w:rFonts w:ascii="Segoe UI" w:eastAsia="Times New Roman" w:hAnsi="Segoe UI" w:cs="Segoe UI"/>
+          <w:color w:val="484848"/>
+          <w:sz w:val="24"/>
+          <w:szCs w:val="24"/>
+        </w:rPr>
+        <w:t>We’ll be covering the following concepts:</w:t>
+      </w:r>
+    </w:p>
+    <w:p>
+      <w:pPr>
+        <w:numPr>
+          <w:ilvl w:val="0"/>
+          <w:numId w:val="20"/>
+        </w:numPr>
+        <w:shd w:val="clear" w:color="auto" w:fill="FFFFFF"/>
+        <w:spacing w:before="100" w:beforeAutospacing="1" w:after="100" w:afterAutospacing="1" w:line="240" w:lineRule="auto"/>
+        <w:rPr>
+          <w:rFonts w:ascii="Segoe UI" w:eastAsia="Times New Roman" w:hAnsi="Segoe UI" w:cs="Segoe UI"/>
+          <w:color w:val="484848"/>
+          <w:sz w:val="24"/>
+          <w:szCs w:val="24"/>
+        </w:rPr>
+      </w:pPr>
+      <w:r>
+        <w:rPr>
+          <w:rFonts w:ascii="Consolas" w:eastAsia="Times New Roman" w:hAnsi="Consolas" w:cs="Courier New"/>
+          <w:color w:val="15141F"/>
+          <w:sz w:val="20"/>
+          <w:szCs w:val="20"/>
+          <w:shd w:val="clear" w:color="auto" w:fill="EAE9ED"/>
+        </w:rPr>
+        <w:t>if</w:t>
+      </w:r>
+      <w:r>
+        <w:rPr>
+          <w:rFonts w:ascii="Segoe UI" w:eastAsia="Times New Roman" w:hAnsi="Segoe UI" w:cs="Segoe UI"/>
+          <w:color w:val="484848"/>
+          <w:sz w:val="24"/>
+          <w:szCs w:val="24"/>
+        </w:rPr>
+        <w:t>, </w:t>
+      </w:r>
+      <w:r>
+        <w:rPr>
+          <w:rFonts w:ascii="Consolas" w:eastAsia="Times New Roman" w:hAnsi="Consolas" w:cs="Courier New"/>
+          <w:color w:val="15141F"/>
+          <w:sz w:val="20"/>
+          <w:szCs w:val="20"/>
+          <w:shd w:val="clear" w:color="auto" w:fill="EAE9ED"/>
+        </w:rPr>
+        <w:t>else if</w:t>
+      </w:r>
+      <w:r>
+        <w:rPr>
+          <w:rFonts w:ascii="Segoe UI" w:eastAsia="Times New Roman" w:hAnsi="Segoe UI" w:cs="Segoe UI"/>
+          <w:color w:val="484848"/>
+          <w:sz w:val="24"/>
+          <w:szCs w:val="24"/>
+        </w:rPr>
+        <w:t>, and </w:t>
+      </w:r>
+      <w:r>
+        <w:rPr>
+          <w:rFonts w:ascii="Consolas" w:eastAsia="Times New Roman" w:hAnsi="Consolas" w:cs="Courier New"/>
+          <w:color w:val="15141F"/>
+          <w:sz w:val="20"/>
+          <w:szCs w:val="20"/>
+          <w:shd w:val="clear" w:color="auto" w:fill="EAE9ED"/>
+        </w:rPr>
+        <w:t>else</w:t>
+      </w:r>
+      <w:r>
+        <w:rPr>
+          <w:rFonts w:ascii="Segoe UI" w:eastAsia="Times New Roman" w:hAnsi="Segoe UI" w:cs="Segoe UI"/>
+          <w:color w:val="484848"/>
+          <w:sz w:val="24"/>
+          <w:szCs w:val="24"/>
+        </w:rPr>
+        <w:t> statements</w:t>
+      </w:r>
+    </w:p>
+    <w:p>
+      <w:pPr>
+        <w:numPr>
+          <w:ilvl w:val="0"/>
+          <w:numId w:val="20"/>
+        </w:numPr>
+        <w:shd w:val="clear" w:color="auto" w:fill="FFFFFF"/>
+        <w:spacing w:before="100" w:beforeAutospacing="1" w:after="100" w:afterAutospacing="1" w:line="240" w:lineRule="auto"/>
+        <w:rPr>
+          <w:rFonts w:ascii="Segoe UI" w:eastAsia="Times New Roman" w:hAnsi="Segoe UI" w:cs="Segoe UI"/>
+          <w:color w:val="484848"/>
+          <w:sz w:val="24"/>
+          <w:szCs w:val="24"/>
+        </w:rPr>
+      </w:pPr>
+      <w:r>
+        <w:rPr>
+          <w:rFonts w:ascii="Segoe UI" w:eastAsia="Times New Roman" w:hAnsi="Segoe UI" w:cs="Segoe UI"/>
+          <w:color w:val="484848"/>
+          <w:sz w:val="24"/>
+          <w:szCs w:val="24"/>
+        </w:rPr>
+        <w:t>comparison operators</w:t>
+      </w:r>
+    </w:p>
+    <w:p>
+      <w:pPr>
+        <w:numPr>
+          <w:ilvl w:val="0"/>
+          <w:numId w:val="20"/>
+        </w:numPr>
+        <w:shd w:val="clear" w:color="auto" w:fill="FFFFFF"/>
+        <w:spacing w:before="100" w:beforeAutospacing="1" w:after="100" w:afterAutospacing="1" w:line="240" w:lineRule="auto"/>
+        <w:rPr>
+          <w:rFonts w:ascii="Segoe UI" w:eastAsia="Times New Roman" w:hAnsi="Segoe UI" w:cs="Segoe UI"/>
+          <w:color w:val="484848"/>
+          <w:sz w:val="24"/>
+          <w:szCs w:val="24"/>
+        </w:rPr>
+      </w:pPr>
+      <w:r>
+        <w:rPr>
+          <w:rFonts w:ascii="Segoe UI" w:eastAsia="Times New Roman" w:hAnsi="Segoe UI" w:cs="Segoe UI"/>
+          <w:color w:val="484848"/>
+          <w:sz w:val="24"/>
+          <w:szCs w:val="24"/>
+        </w:rPr>
+        <w:t>logical operators</w:t>
+      </w:r>
+    </w:p>
+    <w:p>
+      <w:pPr>
+        <w:numPr>
+          <w:ilvl w:val="0"/>
+          <w:numId w:val="20"/>
+        </w:numPr>
+        <w:shd w:val="clear" w:color="auto" w:fill="FFFFFF"/>
+        <w:spacing w:before="100" w:beforeAutospacing="1" w:after="100" w:afterAutospacing="1" w:line="240" w:lineRule="auto"/>
+        <w:rPr>
+          <w:rFonts w:ascii="Segoe UI" w:eastAsia="Times New Roman" w:hAnsi="Segoe UI" w:cs="Segoe UI"/>
+          <w:color w:val="484848"/>
+          <w:sz w:val="24"/>
+          <w:szCs w:val="24"/>
+        </w:rPr>
+      </w:pPr>
+      <w:r>
+        <w:rPr>
+          <w:rFonts w:ascii="Segoe UI" w:eastAsia="Times New Roman" w:hAnsi="Segoe UI" w:cs="Segoe UI"/>
+          <w:color w:val="484848"/>
+          <w:sz w:val="24"/>
+          <w:szCs w:val="24"/>
+        </w:rPr>
+        <w:t xml:space="preserve">truthy vs </w:t>
+      </w:r>
+      <w:proofErr w:type="spellStart"/>
+      <w:r>
+        <w:rPr>
+          <w:rFonts w:ascii="Segoe UI" w:eastAsia="Times New Roman" w:hAnsi="Segoe UI" w:cs="Segoe UI"/>
+          <w:color w:val="484848"/>
+          <w:sz w:val="24"/>
+          <w:szCs w:val="24"/>
+        </w:rPr>
+        <w:t>falsy</w:t>
+      </w:r>
+      <w:proofErr w:type="spellEnd"/>
+      <w:r>
+        <w:rPr>
+          <w:rFonts w:ascii="Segoe UI" w:eastAsia="Times New Roman" w:hAnsi="Segoe UI" w:cs="Segoe UI"/>
+          <w:color w:val="484848"/>
+          <w:sz w:val="24"/>
+          <w:szCs w:val="24"/>
+        </w:rPr>
+        <w:t xml:space="preserve"> values</w:t>
+      </w:r>
+    </w:p>
+    <w:p>
+      <w:pPr>
+        <w:numPr>
+          <w:ilvl w:val="0"/>
+          <w:numId w:val="20"/>
+        </w:numPr>
+        <w:shd w:val="clear" w:color="auto" w:fill="FFFFFF"/>
+        <w:spacing w:before="100" w:beforeAutospacing="1" w:after="100" w:afterAutospacing="1" w:line="240" w:lineRule="auto"/>
+        <w:rPr>
+          <w:rFonts w:ascii="Segoe UI" w:eastAsia="Times New Roman" w:hAnsi="Segoe UI" w:cs="Segoe UI"/>
+          <w:color w:val="484848"/>
+          <w:sz w:val="24"/>
+          <w:szCs w:val="24"/>
+        </w:rPr>
+      </w:pPr>
+      <w:r>
+        <w:rPr>
+          <w:rFonts w:ascii="Segoe UI" w:eastAsia="Times New Roman" w:hAnsi="Segoe UI" w:cs="Segoe UI"/>
+          <w:color w:val="484848"/>
+          <w:sz w:val="24"/>
+          <w:szCs w:val="24"/>
+        </w:rPr>
+        <w:t>ternary operators</w:t>
+      </w:r>
+    </w:p>
+    <w:p>
+      <w:pPr>
+        <w:numPr>
+          <w:ilvl w:val="0"/>
+          <w:numId w:val="20"/>
+        </w:numPr>
+        <w:shd w:val="clear" w:color="auto" w:fill="FFFFFF"/>
+        <w:spacing w:before="100" w:beforeAutospacing="1" w:after="100" w:afterAutospacing="1" w:line="240" w:lineRule="auto"/>
+        <w:rPr>
+          <w:rFonts w:ascii="Segoe UI" w:eastAsia="Times New Roman" w:hAnsi="Segoe UI" w:cs="Segoe UI"/>
+          <w:color w:val="484848"/>
+          <w:sz w:val="24"/>
+          <w:szCs w:val="24"/>
+        </w:rPr>
+      </w:pPr>
+      <w:r>
+        <w:rPr>
+          <w:rFonts w:ascii="Consolas" w:eastAsia="Times New Roman" w:hAnsi="Consolas" w:cs="Courier New"/>
+          <w:color w:val="15141F"/>
+          <w:sz w:val="20"/>
+          <w:szCs w:val="20"/>
+          <w:shd w:val="clear" w:color="auto" w:fill="EAE9ED"/>
+        </w:rPr>
+        <w:t>switch</w:t>
+      </w:r>
+      <w:r>
+        <w:rPr>
+          <w:rFonts w:ascii="Segoe UI" w:eastAsia="Times New Roman" w:hAnsi="Segoe UI" w:cs="Segoe UI"/>
+          <w:color w:val="484848"/>
+          <w:sz w:val="24"/>
+          <w:szCs w:val="24"/>
+        </w:rPr>
+        <w:t> statement</w:t>
+      </w:r>
+    </w:p>
+    <w:p>
+      <w:pPr>
+        <w:shd w:val="clear" w:color="auto" w:fill="FFFFFF"/>
+        <w:spacing w:after="0" w:line="240" w:lineRule="auto"/>
+        <w:rPr>
+          <w:rFonts w:ascii="Segoe UI" w:eastAsia="Times New Roman" w:hAnsi="Segoe UI" w:cs="Segoe UI"/>
+          <w:color w:val="484848"/>
+          <w:sz w:val="24"/>
+          <w:szCs w:val="24"/>
+        </w:rPr>
+      </w:pPr>
+      <w:proofErr w:type="gramStart"/>
+      <w:r>
+        <w:rPr>
+          <w:rFonts w:ascii="Segoe UI" w:eastAsia="Times New Roman" w:hAnsi="Segoe UI" w:cs="Segoe UI"/>
+          <w:color w:val="484848"/>
+          <w:sz w:val="24"/>
+          <w:szCs w:val="24"/>
+        </w:rPr>
+        <w:t>So</w:t>
+      </w:r>
+      <w:proofErr w:type="gramEnd"/>
+      <w:r>
+        <w:rPr>
+          <w:rFonts w:ascii="Segoe UI" w:eastAsia="Times New Roman" w:hAnsi="Segoe UI" w:cs="Segoe UI"/>
+          <w:color w:val="484848"/>
+          <w:sz w:val="24"/>
+          <w:szCs w:val="24"/>
+        </w:rPr>
+        <w:t> </w:t>
+      </w:r>
+      <w:r>
+        <w:rPr>
+          <w:rFonts w:ascii="Segoe UI" w:eastAsia="Times New Roman" w:hAnsi="Segoe UI" w:cs="Segoe UI"/>
+          <w:i/>
+          <w:iCs/>
+          <w:color w:val="484848"/>
+          <w:sz w:val="24"/>
+          <w:szCs w:val="24"/>
+        </w:rPr>
+        <w:t>if</w:t>
+      </w:r>
+      <w:r>
+        <w:rPr>
+          <w:rFonts w:ascii="Segoe UI" w:eastAsia="Times New Roman" w:hAnsi="Segoe UI" w:cs="Segoe UI"/>
+          <w:color w:val="484848"/>
+          <w:sz w:val="24"/>
+          <w:szCs w:val="24"/>
+        </w:rPr>
+        <w:t> you’re ready to learn these concepts go to the next lesson— </w:t>
+      </w:r>
+      <w:r>
+        <w:rPr>
+          <w:rFonts w:ascii="Segoe UI" w:eastAsia="Times New Roman" w:hAnsi="Segoe UI" w:cs="Segoe UI"/>
+          <w:i/>
+          <w:iCs/>
+          <w:color w:val="484848"/>
+          <w:sz w:val="24"/>
+          <w:szCs w:val="24"/>
+        </w:rPr>
+        <w:t>else</w:t>
+      </w:r>
+      <w:r>
+        <w:rPr>
+          <w:rFonts w:ascii="Segoe UI" w:eastAsia="Times New Roman" w:hAnsi="Segoe UI" w:cs="Segoe UI"/>
+          <w:color w:val="484848"/>
+          <w:sz w:val="24"/>
+          <w:szCs w:val="24"/>
+        </w:rPr>
+        <w:t>, read over the concepts, observe the diagram, and prepare yourself for this lesson!</w:t>
+      </w:r>
+    </w:p>
+    <w:p>
+      <w:pPr>
+        <w:rPr>
+          <w:rStyle w:val="cm-string"/>
+          <w:rFonts w:ascii="Consolas" w:eastAsia="Times New Roman" w:hAnsi="Consolas" w:cs="Courier New"/>
+          <w:color w:val="FFE083"/>
+          <w:sz w:val="20"/>
+          <w:szCs w:val="20"/>
+        </w:rPr>
+      </w:pPr>
+      <w:r>
+        <w:rPr>
+          <w:rStyle w:val="cm-string"/>
+          <w:rFonts w:ascii="Consolas" w:eastAsia="Times New Roman" w:hAnsi="Consolas" w:cs="Courier New"/>
+          <w:color w:val="FFE083"/>
+          <w:sz w:val="20"/>
+          <w:szCs w:val="20"/>
+        </w:rPr>
+        <w:br w:type="page"/>
+      </w:r>
+    </w:p>
+    <w:p>
+      <w:pPr>
         <w:rPr>
           <w:rStyle w:val="cm-string"/>
           <w:rFonts w:ascii="Consolas" w:eastAsia="Times New Roman" w:hAnsi="Consolas" w:cs="Courier New"/>
@@ -28954,9 +29408,9 @@
     </w:lvl>
   </w:abstractNum>
   <w:abstractNum w:abstractNumId="14" w15:restartNumberingAfterBreak="0">
-    <w:nsid w:val="6C5D6D61"/>
+    <w:nsid w:val="63AA418C"/>
     <w:multiLevelType w:val="multilevel"/>
-    <w:tmpl w:val="C83406AC"/>
+    <w:tmpl w:val="CA1E874E"/>
     <w:lvl w:ilvl="0">
       <w:start w:val="1"/>
       <w:numFmt w:val="bullet"/>
@@ -29103,9 +29557,9 @@
     </w:lvl>
   </w:abstractNum>
   <w:abstractNum w:abstractNumId="15" w15:restartNumberingAfterBreak="0">
-    <w:nsid w:val="78D72041"/>
+    <w:nsid w:val="6C5D6D61"/>
     <w:multiLevelType w:val="multilevel"/>
-    <w:tmpl w:val="181C52FC"/>
+    <w:tmpl w:val="C83406AC"/>
     <w:lvl w:ilvl="0">
       <w:start w:val="1"/>
       <w:numFmt w:val="bullet"/>
@@ -29252,9 +29706,9 @@
     </w:lvl>
   </w:abstractNum>
   <w:abstractNum w:abstractNumId="16" w15:restartNumberingAfterBreak="0">
-    <w:nsid w:val="79283CF7"/>
+    <w:nsid w:val="78D72041"/>
     <w:multiLevelType w:val="multilevel"/>
-    <w:tmpl w:val="2DB4C4E2"/>
+    <w:tmpl w:val="181C52FC"/>
     <w:lvl w:ilvl="0">
       <w:start w:val="1"/>
       <w:numFmt w:val="bullet"/>
@@ -29401,9 +29855,9 @@
     </w:lvl>
   </w:abstractNum>
   <w:abstractNum w:abstractNumId="17" w15:restartNumberingAfterBreak="0">
-    <w:nsid w:val="7A5F6215"/>
+    <w:nsid w:val="79283CF7"/>
     <w:multiLevelType w:val="multilevel"/>
-    <w:tmpl w:val="3028C532"/>
+    <w:tmpl w:val="2DB4C4E2"/>
     <w:lvl w:ilvl="0">
       <w:start w:val="1"/>
       <w:numFmt w:val="bullet"/>
@@ -29550,6 +30004,155 @@
     </w:lvl>
   </w:abstractNum>
   <w:abstractNum w:abstractNumId="18" w15:restartNumberingAfterBreak="0">
+    <w:nsid w:val="7A5F6215"/>
+    <w:multiLevelType w:val="multilevel"/>
+    <w:tmpl w:val="3028C532"/>
+    <w:lvl w:ilvl="0">
+      <w:start w:val="1"/>
+      <w:numFmt w:val="bullet"/>
+      <w:lvlText w:val=""/>
+      <w:lvlJc w:val="left"/>
+      <w:pPr>
+        <w:tabs>
+          <w:tab w:val="num" w:pos="720"/>
+        </w:tabs>
+        <w:ind w:left="720" w:hanging="360"/>
+      </w:pPr>
+      <w:rPr>
+        <w:rFonts w:ascii="Symbol" w:hAnsi="Symbol" w:hint="default"/>
+        <w:sz w:val="20"/>
+      </w:rPr>
+    </w:lvl>
+    <w:lvl w:ilvl="1" w:tentative="1">
+      <w:start w:val="1"/>
+      <w:numFmt w:val="bullet"/>
+      <w:lvlText w:val="o"/>
+      <w:lvlJc w:val="left"/>
+      <w:pPr>
+        <w:tabs>
+          <w:tab w:val="num" w:pos="1440"/>
+        </w:tabs>
+        <w:ind w:left="1440" w:hanging="360"/>
+      </w:pPr>
+      <w:rPr>
+        <w:rFonts w:ascii="Courier New" w:hAnsi="Courier New" w:hint="default"/>
+        <w:sz w:val="20"/>
+      </w:rPr>
+    </w:lvl>
+    <w:lvl w:ilvl="2" w:tentative="1">
+      <w:start w:val="1"/>
+      <w:numFmt w:val="bullet"/>
+      <w:lvlText w:val=""/>
+      <w:lvlJc w:val="left"/>
+      <w:pPr>
+        <w:tabs>
+          <w:tab w:val="num" w:pos="2160"/>
+        </w:tabs>
+        <w:ind w:left="2160" w:hanging="360"/>
+      </w:pPr>
+      <w:rPr>
+        <w:rFonts w:ascii="Wingdings" w:hAnsi="Wingdings" w:hint="default"/>
+        <w:sz w:val="20"/>
+      </w:rPr>
+    </w:lvl>
+    <w:lvl w:ilvl="3" w:tentative="1">
+      <w:start w:val="1"/>
+      <w:numFmt w:val="bullet"/>
+      <w:lvlText w:val=""/>
+      <w:lvlJc w:val="left"/>
+      <w:pPr>
+        <w:tabs>
+          <w:tab w:val="num" w:pos="2880"/>
+        </w:tabs>
+        <w:ind w:left="2880" w:hanging="360"/>
+      </w:pPr>
+      <w:rPr>
+        <w:rFonts w:ascii="Wingdings" w:hAnsi="Wingdings" w:hint="default"/>
+        <w:sz w:val="20"/>
+      </w:rPr>
+    </w:lvl>
+    <w:lvl w:ilvl="4" w:tentative="1">
+      <w:start w:val="1"/>
+      <w:numFmt w:val="bullet"/>
+      <w:lvlText w:val=""/>
+      <w:lvlJc w:val="left"/>
+      <w:pPr>
+        <w:tabs>
+          <w:tab w:val="num" w:pos="3600"/>
+        </w:tabs>
+        <w:ind w:left="3600" w:hanging="360"/>
+      </w:pPr>
+      <w:rPr>
+        <w:rFonts w:ascii="Wingdings" w:hAnsi="Wingdings" w:hint="default"/>
+        <w:sz w:val="20"/>
+      </w:rPr>
+    </w:lvl>
+    <w:lvl w:ilvl="5" w:tentative="1">
+      <w:start w:val="1"/>
+      <w:numFmt w:val="bullet"/>
+      <w:lvlText w:val=""/>
+      <w:lvlJc w:val="left"/>
+      <w:pPr>
+        <w:tabs>
+          <w:tab w:val="num" w:pos="4320"/>
+        </w:tabs>
+        <w:ind w:left="4320" w:hanging="360"/>
+      </w:pPr>
+      <w:rPr>
+        <w:rFonts w:ascii="Wingdings" w:hAnsi="Wingdings" w:hint="default"/>
+        <w:sz w:val="20"/>
+      </w:rPr>
+    </w:lvl>
+    <w:lvl w:ilvl="6" w:tentative="1">
+      <w:start w:val="1"/>
+      <w:numFmt w:val="bullet"/>
+      <w:lvlText w:val=""/>
+      <w:lvlJc w:val="left"/>
+      <w:pPr>
+        <w:tabs>
+          <w:tab w:val="num" w:pos="5040"/>
+        </w:tabs>
+        <w:ind w:left="5040" w:hanging="360"/>
+      </w:pPr>
+      <w:rPr>
+        <w:rFonts w:ascii="Wingdings" w:hAnsi="Wingdings" w:hint="default"/>
+        <w:sz w:val="20"/>
+      </w:rPr>
+    </w:lvl>
+    <w:lvl w:ilvl="7" w:tentative="1">
+      <w:start w:val="1"/>
+      <w:numFmt w:val="bullet"/>
+      <w:lvlText w:val=""/>
+      <w:lvlJc w:val="left"/>
+      <w:pPr>
+        <w:tabs>
+          <w:tab w:val="num" w:pos="5760"/>
+        </w:tabs>
+        <w:ind w:left="5760" w:hanging="360"/>
+      </w:pPr>
+      <w:rPr>
+        <w:rFonts w:ascii="Wingdings" w:hAnsi="Wingdings" w:hint="default"/>
+        <w:sz w:val="20"/>
+      </w:rPr>
+    </w:lvl>
+    <w:lvl w:ilvl="8" w:tentative="1">
+      <w:start w:val="1"/>
+      <w:numFmt w:val="bullet"/>
+      <w:lvlText w:val=""/>
+      <w:lvlJc w:val="left"/>
+      <w:pPr>
+        <w:tabs>
+          <w:tab w:val="num" w:pos="6480"/>
+        </w:tabs>
+        <w:ind w:left="6480" w:hanging="360"/>
+      </w:pPr>
+      <w:rPr>
+        <w:rFonts w:ascii="Wingdings" w:hAnsi="Wingdings" w:hint="default"/>
+        <w:sz w:val="20"/>
+      </w:rPr>
+    </w:lvl>
+  </w:abstractNum>
+  <w:abstractNum w:abstractNumId="19" w15:restartNumberingAfterBreak="0">
     <w:nsid w:val="7C731562"/>
     <w:multiLevelType w:val="multilevel"/>
     <w:tmpl w:val="094ABACC"/>
@@ -29663,10 +30266,10 @@
     </w:lvl>
   </w:abstractNum>
   <w:num w:numId="1">
-    <w:abstractNumId w:val="17"/>
+    <w:abstractNumId w:val="18"/>
   </w:num>
   <w:num w:numId="2">
-    <w:abstractNumId w:val="16"/>
+    <w:abstractNumId w:val="17"/>
   </w:num>
   <w:num w:numId="3">
     <w:abstractNumId w:val="1"/>
@@ -29696,7 +30299,7 @@
     <w:abstractNumId w:val="4"/>
   </w:num>
   <w:num w:numId="12">
-    <w:abstractNumId w:val="18"/>
+    <w:abstractNumId w:val="19"/>
   </w:num>
   <w:num w:numId="13">
     <w:abstractNumId w:val="12"/>
@@ -29714,10 +30317,13 @@
     <w:abstractNumId w:val="13"/>
   </w:num>
   <w:num w:numId="18">
-    <w:abstractNumId w:val="14"/>
+    <w:abstractNumId w:val="15"/>
   </w:num>
   <w:num w:numId="19">
-    <w:abstractNumId w:val="15"/>
+    <w:abstractNumId w:val="16"/>
+  </w:num>
+  <w:num w:numId="20">
+    <w:abstractNumId w:val="14"/>
   </w:num>
 </w:numbering>
 </file>
@@ -30142,6 +30748,28 @@
       <w:szCs w:val="32"/>
     </w:rPr>
   </w:style>
+  <w:style w:type="paragraph" w:styleId="Heading2">
+    <w:name w:val="heading 2"/>
+    <w:basedOn w:val="Normal"/>
+    <w:next w:val="Normal"/>
+    <w:link w:val="Heading2Char"/>
+    <w:uiPriority w:val="9"/>
+    <w:unhideWhenUsed/>
+    <w:qFormat/>
+    <w:rsid w:val="00911454"/>
+    <w:pPr>
+      <w:keepNext/>
+      <w:keepLines/>
+      <w:spacing w:before="40" w:after="0"/>
+      <w:outlineLvl w:val="1"/>
+    </w:pPr>
+    <w:rPr>
+      <w:rFonts w:asciiTheme="majorHAnsi" w:eastAsiaTheme="majorEastAsia" w:hAnsiTheme="majorHAnsi" w:cstheme="majorBidi"/>
+      <w:color w:val="2E74B5" w:themeColor="accent1" w:themeShade="BF"/>
+      <w:sz w:val="26"/>
+      <w:szCs w:val="26"/>
+    </w:rPr>
+  </w:style>
   <w:style w:type="paragraph" w:styleId="Heading3">
     <w:name w:val="heading 3"/>
     <w:basedOn w:val="Normal"/>
@@ -30528,6 +31156,19 @@
       <w:szCs w:val="20"/>
     </w:rPr>
   </w:style>
+  <w:style w:type="character" w:customStyle="1" w:styleId="Heading2Char">
+    <w:name w:val="Heading 2 Char"/>
+    <w:basedOn w:val="DefaultParagraphFont"/>
+    <w:link w:val="Heading2"/>
+    <w:uiPriority w:val="9"/>
+    <w:rsid w:val="00911454"/>
+    <w:rPr>
+      <w:rFonts w:asciiTheme="majorHAnsi" w:eastAsiaTheme="majorEastAsia" w:hAnsiTheme="majorHAnsi" w:cstheme="majorBidi"/>
+      <w:color w:val="2E74B5" w:themeColor="accent1" w:themeShade="BF"/>
+      <w:sz w:val="26"/>
+      <w:szCs w:val="26"/>
+    </w:rPr>
+  </w:style>
 </w:styles>
 </file>
 

</xml_diff>